<commit_message>
War export dependency added
</commit_message>
<xml_diff>
--- a/api-document.docx
+++ b/api-document.docx
@@ -27,15 +27,112 @@
       <w:pPr>
         <w:rPr>
           <w:rFonts w:ascii="Consolas" w:hAnsi="Consolas" w:cs="Consolas"/>
+          <w:b/>
+          <w:bCs/>
+          <w:sz w:val="24"/>
+          <w:szCs w:val="24"/>
+        </w:rPr>
+      </w:pPr>
+      <w:r>
+        <w:rPr>
+          <w:rFonts w:ascii="Consolas" w:hAnsi="Consolas" w:cs="Consolas"/>
+          <w:b/>
+          <w:bCs/>
+          <w:sz w:val="24"/>
+          <w:szCs w:val="24"/>
+        </w:rPr>
+        <w:t>Models</w:t>
+      </w:r>
+    </w:p>
+    <w:p>
+      <w:pPr>
+        <w:rPr>
+          <w:rFonts w:ascii="Consolas" w:hAnsi="Consolas" w:cs="Consolas"/>
+          <w:b/>
+          <w:bCs/>
           <w:szCs w:val="22"/>
         </w:rPr>
       </w:pPr>
       <w:r>
         <w:rPr>
           <w:rFonts w:ascii="Consolas" w:hAnsi="Consolas" w:cs="Consolas"/>
+          <w:b/>
+          <w:bCs/>
           <w:szCs w:val="22"/>
         </w:rPr>
-        <w:t>Models</w:t>
+        <w:t>Restaurant</w:t>
+      </w:r>
+    </w:p>
+    <w:p>
+      <w:pPr>
+        <w:rPr>
+          <w:rFonts w:ascii="Consolas" w:hAnsi="Consolas" w:cs="Consolas"/>
+          <w:szCs w:val="22"/>
+        </w:rPr>
+      </w:pPr>
+      <w:proofErr w:type="gramStart"/>
+      <w:r>
+        <w:rPr>
+          <w:rFonts w:ascii="Consolas" w:hAnsi="Consolas" w:cs="Consolas"/>
+          <w:szCs w:val="22"/>
+        </w:rPr>
+        <w:t>id</w:t>
+      </w:r>
+      <w:proofErr w:type="gramEnd"/>
+      <w:r>
+        <w:rPr>
+          <w:rFonts w:ascii="Consolas" w:hAnsi="Consolas" w:cs="Consolas"/>
+          <w:szCs w:val="22"/>
+        </w:rPr>
+        <w:t>: long – primary key of restaurant</w:t>
+      </w:r>
+    </w:p>
+    <w:p>
+      <w:pPr>
+        <w:rPr>
+          <w:rFonts w:ascii="Consolas" w:hAnsi="Consolas" w:cs="Consolas"/>
+          <w:szCs w:val="22"/>
+        </w:rPr>
+      </w:pPr>
+      <w:proofErr w:type="gramStart"/>
+      <w:r>
+        <w:rPr>
+          <w:rFonts w:ascii="Consolas" w:hAnsi="Consolas" w:cs="Consolas"/>
+          <w:szCs w:val="22"/>
+        </w:rPr>
+        <w:t>name</w:t>
+      </w:r>
+      <w:proofErr w:type="gramEnd"/>
+      <w:r>
+        <w:rPr>
+          <w:rFonts w:ascii="Consolas" w:hAnsi="Consolas" w:cs="Consolas"/>
+          <w:szCs w:val="22"/>
+        </w:rPr>
+        <w:t>: String – string that contains name of the restaurant</w:t>
+      </w:r>
+    </w:p>
+    <w:p>
+      <w:pPr>
+        <w:rPr>
+          <w:rFonts w:ascii="Consolas" w:hAnsi="Consolas" w:cs="Consolas"/>
+          <w:szCs w:val="22"/>
+        </w:rPr>
+      </w:pPr>
+      <w:proofErr w:type="gramStart"/>
+      <w:r>
+        <w:rPr>
+          <w:rFonts w:ascii="Consolas" w:hAnsi="Consolas" w:cs="Consolas"/>
+          <w:szCs w:val="22"/>
+        </w:rPr>
+        <w:t>description</w:t>
+      </w:r>
+      <w:proofErr w:type="gramEnd"/>
+      <w:r>
+        <w:rPr>
+          <w:rFonts w:ascii="Consolas" w:hAnsi="Consolas" w:cs="Consolas"/>
+          <w:szCs w:val="22"/>
+        </w:rPr>
+        <w:t>: String – string that contains description of the restaurant</w:t>
       </w:r>
     </w:p>
     <w:p>
@@ -52,10 +149,1027 @@
           <w:rFonts w:ascii="Consolas" w:hAnsi="Consolas" w:cs="Consolas"/>
           <w:szCs w:val="22"/>
         </w:rPr>
-        <w:t>gra</w:t>
+        <w:t>monOpeningHour</w:t>
       </w:r>
       <w:proofErr w:type="spellEnd"/>
       <w:proofErr w:type="gramEnd"/>
+      <w:r>
+        <w:rPr>
+          <w:rFonts w:ascii="Consolas" w:hAnsi="Consolas" w:cs="Consolas"/>
+          <w:szCs w:val="22"/>
+        </w:rPr>
+        <w:t>: String[] – array of *</w:t>
+      </w:r>
+      <w:proofErr w:type="spellStart"/>
+      <w:r>
+        <w:rPr>
+          <w:rFonts w:ascii="Consolas" w:hAnsi="Consolas" w:cs="Consolas"/>
+          <w:szCs w:val="22"/>
+        </w:rPr>
+        <w:t>openingTime</w:t>
+      </w:r>
+      <w:proofErr w:type="spellEnd"/>
+      <w:r>
+        <w:rPr>
+          <w:rFonts w:ascii="Consolas" w:hAnsi="Consolas" w:cs="Consolas"/>
+          <w:szCs w:val="22"/>
+        </w:rPr>
+        <w:t xml:space="preserve"> string that contains opening time of the restaurant on Monday.</w:t>
+      </w:r>
+    </w:p>
+    <w:p>
+      <w:pPr>
+        <w:rPr>
+          <w:rFonts w:ascii="Consolas" w:hAnsi="Consolas" w:cs="Consolas"/>
+          <w:szCs w:val="22"/>
+        </w:rPr>
+      </w:pPr>
+      <w:proofErr w:type="spellStart"/>
+      <w:proofErr w:type="gramStart"/>
+      <w:r>
+        <w:rPr>
+          <w:rFonts w:ascii="Consolas" w:hAnsi="Consolas" w:cs="Consolas"/>
+          <w:szCs w:val="22"/>
+        </w:rPr>
+        <w:t>tueOpeningHour</w:t>
+      </w:r>
+      <w:proofErr w:type="spellEnd"/>
+      <w:proofErr w:type="gramEnd"/>
+      <w:r>
+        <w:rPr>
+          <w:rFonts w:ascii="Consolas" w:hAnsi="Consolas" w:cs="Consolas"/>
+          <w:szCs w:val="22"/>
+        </w:rPr>
+        <w:t>: String[] – array of *</w:t>
+      </w:r>
+      <w:proofErr w:type="spellStart"/>
+      <w:r>
+        <w:rPr>
+          <w:rFonts w:ascii="Consolas" w:hAnsi="Consolas" w:cs="Consolas"/>
+          <w:szCs w:val="22"/>
+        </w:rPr>
+        <w:t>openingTime</w:t>
+      </w:r>
+      <w:proofErr w:type="spellEnd"/>
+      <w:r>
+        <w:rPr>
+          <w:rFonts w:ascii="Consolas" w:hAnsi="Consolas" w:cs="Consolas"/>
+          <w:szCs w:val="22"/>
+        </w:rPr>
+        <w:t xml:space="preserve"> string that contains opening time of the restaurant on Tuesday.</w:t>
+      </w:r>
+    </w:p>
+    <w:p>
+      <w:pPr>
+        <w:rPr>
+          <w:rFonts w:ascii="Consolas" w:hAnsi="Consolas" w:cs="Consolas"/>
+          <w:szCs w:val="22"/>
+        </w:rPr>
+      </w:pPr>
+      <w:proofErr w:type="spellStart"/>
+      <w:proofErr w:type="gramStart"/>
+      <w:r>
+        <w:rPr>
+          <w:rFonts w:ascii="Consolas" w:hAnsi="Consolas" w:cs="Consolas"/>
+          <w:szCs w:val="22"/>
+        </w:rPr>
+        <w:t>wedOpeningHour</w:t>
+      </w:r>
+      <w:proofErr w:type="spellEnd"/>
+      <w:proofErr w:type="gramEnd"/>
+      <w:r>
+        <w:rPr>
+          <w:rFonts w:ascii="Consolas" w:hAnsi="Consolas" w:cs="Consolas"/>
+          <w:szCs w:val="22"/>
+        </w:rPr>
+        <w:t>: String[] – array of *</w:t>
+      </w:r>
+      <w:proofErr w:type="spellStart"/>
+      <w:r>
+        <w:rPr>
+          <w:rFonts w:ascii="Consolas" w:hAnsi="Consolas" w:cs="Consolas"/>
+          <w:szCs w:val="22"/>
+        </w:rPr>
+        <w:t>openingTime</w:t>
+      </w:r>
+      <w:proofErr w:type="spellEnd"/>
+      <w:r>
+        <w:rPr>
+          <w:rFonts w:ascii="Consolas" w:hAnsi="Consolas" w:cs="Consolas"/>
+          <w:szCs w:val="22"/>
+        </w:rPr>
+        <w:t xml:space="preserve"> string that contains opening time of the restaurant on Wednesday.</w:t>
+      </w:r>
+    </w:p>
+    <w:p>
+      <w:pPr>
+        <w:rPr>
+          <w:rFonts w:ascii="Consolas" w:hAnsi="Consolas" w:cs="Consolas"/>
+          <w:szCs w:val="22"/>
+        </w:rPr>
+      </w:pPr>
+      <w:proofErr w:type="spellStart"/>
+      <w:proofErr w:type="gramStart"/>
+      <w:r>
+        <w:rPr>
+          <w:rFonts w:ascii="Consolas" w:hAnsi="Consolas" w:cs="Consolas"/>
+          <w:szCs w:val="22"/>
+        </w:rPr>
+        <w:t>thuOpeningHour</w:t>
+      </w:r>
+      <w:proofErr w:type="spellEnd"/>
+      <w:proofErr w:type="gramEnd"/>
+      <w:r>
+        <w:rPr>
+          <w:rFonts w:ascii="Consolas" w:hAnsi="Consolas" w:cs="Consolas"/>
+          <w:szCs w:val="22"/>
+        </w:rPr>
+        <w:t>: String[] – array of *</w:t>
+      </w:r>
+      <w:proofErr w:type="spellStart"/>
+      <w:r>
+        <w:rPr>
+          <w:rFonts w:ascii="Consolas" w:hAnsi="Consolas" w:cs="Consolas"/>
+          <w:szCs w:val="22"/>
+        </w:rPr>
+        <w:t>openingTime</w:t>
+      </w:r>
+      <w:proofErr w:type="spellEnd"/>
+      <w:r>
+        <w:rPr>
+          <w:rFonts w:ascii="Consolas" w:hAnsi="Consolas" w:cs="Consolas"/>
+          <w:szCs w:val="22"/>
+        </w:rPr>
+        <w:t xml:space="preserve"> string that contains opening time of the restaurant on Thursday.</w:t>
+      </w:r>
+    </w:p>
+    <w:p>
+      <w:pPr>
+        <w:rPr>
+          <w:rFonts w:ascii="Consolas" w:hAnsi="Consolas" w:cs="Consolas"/>
+          <w:szCs w:val="22"/>
+        </w:rPr>
+      </w:pPr>
+      <w:proofErr w:type="spellStart"/>
+      <w:proofErr w:type="gramStart"/>
+      <w:r>
+        <w:rPr>
+          <w:rFonts w:ascii="Consolas" w:hAnsi="Consolas" w:cs="Consolas"/>
+          <w:szCs w:val="22"/>
+        </w:rPr>
+        <w:t>friOpeningHour</w:t>
+      </w:r>
+      <w:proofErr w:type="spellEnd"/>
+      <w:proofErr w:type="gramEnd"/>
+      <w:r>
+        <w:rPr>
+          <w:rFonts w:ascii="Consolas" w:hAnsi="Consolas" w:cs="Consolas"/>
+          <w:szCs w:val="22"/>
+        </w:rPr>
+        <w:t>: String[] – array of *</w:t>
+      </w:r>
+      <w:proofErr w:type="spellStart"/>
+      <w:r>
+        <w:rPr>
+          <w:rFonts w:ascii="Consolas" w:hAnsi="Consolas" w:cs="Consolas"/>
+          <w:szCs w:val="22"/>
+        </w:rPr>
+        <w:t>openingTime</w:t>
+      </w:r>
+      <w:proofErr w:type="spellEnd"/>
+      <w:r>
+        <w:rPr>
+          <w:rFonts w:ascii="Consolas" w:hAnsi="Consolas" w:cs="Consolas"/>
+          <w:szCs w:val="22"/>
+        </w:rPr>
+        <w:t xml:space="preserve"> string that contains opening time of the restaurant on Friday.</w:t>
+      </w:r>
+    </w:p>
+    <w:p>
+      <w:pPr>
+        <w:rPr>
+          <w:rFonts w:ascii="Consolas" w:hAnsi="Consolas" w:cs="Consolas"/>
+          <w:szCs w:val="22"/>
+        </w:rPr>
+      </w:pPr>
+      <w:proofErr w:type="spellStart"/>
+      <w:proofErr w:type="gramStart"/>
+      <w:r>
+        <w:rPr>
+          <w:rFonts w:ascii="Consolas" w:hAnsi="Consolas" w:cs="Consolas"/>
+          <w:szCs w:val="22"/>
+        </w:rPr>
+        <w:t>satOpeningHour</w:t>
+      </w:r>
+      <w:proofErr w:type="spellEnd"/>
+      <w:proofErr w:type="gramEnd"/>
+      <w:r>
+        <w:rPr>
+          <w:rFonts w:ascii="Consolas" w:hAnsi="Consolas" w:cs="Consolas"/>
+          <w:szCs w:val="22"/>
+        </w:rPr>
+        <w:t>: String[] – array of *</w:t>
+      </w:r>
+      <w:proofErr w:type="spellStart"/>
+      <w:r>
+        <w:rPr>
+          <w:rFonts w:ascii="Consolas" w:hAnsi="Consolas" w:cs="Consolas"/>
+          <w:szCs w:val="22"/>
+        </w:rPr>
+        <w:t>openingTime</w:t>
+      </w:r>
+      <w:proofErr w:type="spellEnd"/>
+      <w:r>
+        <w:rPr>
+          <w:rFonts w:ascii="Consolas" w:hAnsi="Consolas" w:cs="Consolas"/>
+          <w:szCs w:val="22"/>
+        </w:rPr>
+        <w:t xml:space="preserve"> string that contains opening time of the restaurant on Saturday.</w:t>
+      </w:r>
+    </w:p>
+    <w:p>
+      <w:pPr>
+        <w:rPr>
+          <w:rFonts w:ascii="Consolas" w:hAnsi="Consolas" w:cs="Consolas"/>
+          <w:szCs w:val="22"/>
+        </w:rPr>
+      </w:pPr>
+      <w:proofErr w:type="spellStart"/>
+      <w:r>
+        <w:rPr>
+          <w:rFonts w:ascii="Consolas" w:hAnsi="Consolas" w:cs="Consolas"/>
+          <w:szCs w:val="22"/>
+        </w:rPr>
+        <w:t>sunOpeningHour</w:t>
+      </w:r>
+      <w:proofErr w:type="spellEnd"/>
+      <w:r>
+        <w:rPr>
+          <w:rFonts w:ascii="Consolas" w:hAnsi="Consolas" w:cs="Consolas"/>
+          <w:szCs w:val="22"/>
+        </w:rPr>
+        <w:t>: String[] – array of *</w:t>
+      </w:r>
+      <w:proofErr w:type="spellStart"/>
+      <w:r>
+        <w:rPr>
+          <w:rFonts w:ascii="Consolas" w:hAnsi="Consolas" w:cs="Consolas"/>
+          <w:szCs w:val="22"/>
+        </w:rPr>
+        <w:t>openingTime</w:t>
+      </w:r>
+      <w:proofErr w:type="spellEnd"/>
+      <w:r>
+        <w:rPr>
+          <w:rFonts w:ascii="Consolas" w:hAnsi="Consolas" w:cs="Consolas"/>
+          <w:szCs w:val="22"/>
+        </w:rPr>
+        <w:t xml:space="preserve"> string that contains opening time of the restaurant on Sunday.</w:t>
+      </w:r>
+    </w:p>
+    <w:p>
+      <w:pPr>
+        <w:rPr>
+          <w:rFonts w:ascii="Consolas" w:hAnsi="Consolas" w:cs="Consolas"/>
+          <w:szCs w:val="22"/>
+        </w:rPr>
+      </w:pPr>
+      <w:r>
+        <w:rPr>
+          <w:rFonts w:ascii="Consolas" w:hAnsi="Consolas" w:cs="Consolas"/>
+          <w:szCs w:val="22"/>
+        </w:rPr>
+        <w:t>latitude: Double – latitude of the restaurant</w:t>
+      </w:r>
+    </w:p>
+    <w:p>
+      <w:pPr>
+        <w:rPr>
+          <w:rFonts w:ascii="Consolas" w:hAnsi="Consolas" w:cs="Consolas"/>
+          <w:szCs w:val="22"/>
+        </w:rPr>
+      </w:pPr>
+      <w:r>
+        <w:rPr>
+          <w:rFonts w:ascii="Consolas" w:hAnsi="Consolas" w:cs="Consolas"/>
+          <w:szCs w:val="22"/>
+        </w:rPr>
+        <w:t>longitude: Double – longitude of the restaurant</w:t>
+      </w:r>
+    </w:p>
+    <w:p>
+      <w:pPr>
+        <w:rPr>
+          <w:rFonts w:ascii="Consolas" w:hAnsi="Consolas" w:cs="Consolas"/>
+          <w:szCs w:val="22"/>
+        </w:rPr>
+      </w:pPr>
+    </w:p>
+    <w:p>
+      <w:pPr>
+        <w:rPr>
+          <w:rFonts w:ascii="Consolas" w:hAnsi="Consolas" w:cs="Consolas"/>
+          <w:szCs w:val="22"/>
+        </w:rPr>
+      </w:pPr>
+      <w:r>
+        <w:rPr>
+          <w:rFonts w:ascii="Consolas" w:hAnsi="Consolas" w:cs="Consolas"/>
+          <w:szCs w:val="22"/>
+        </w:rPr>
+        <w:t>*</w:t>
+      </w:r>
+      <w:proofErr w:type="spellStart"/>
+      <w:r>
+        <w:rPr>
+          <w:rFonts w:ascii="Consolas" w:hAnsi="Consolas" w:cs="Consolas"/>
+          <w:szCs w:val="22"/>
+        </w:rPr>
+        <w:t>openingTime</w:t>
+      </w:r>
+      <w:proofErr w:type="spellEnd"/>
+      <w:r>
+        <w:rPr>
+          <w:rFonts w:ascii="Consolas" w:hAnsi="Consolas" w:cs="Consolas"/>
+          <w:szCs w:val="22"/>
+        </w:rPr>
+        <w:t xml:space="preserve"> string – string has 8 characters which </w:t>
+      </w:r>
+    </w:p>
+    <w:p>
+      <w:pPr>
+        <w:rPr>
+          <w:rFonts w:ascii="Consolas" w:hAnsi="Consolas" w:cs="Consolas"/>
+          <w:szCs w:val="22"/>
+        </w:rPr>
+      </w:pPr>
+      <w:r>
+        <w:rPr>
+          <w:rFonts w:ascii="Consolas" w:hAnsi="Consolas" w:cs="Consolas"/>
+          <w:szCs w:val="22"/>
+        </w:rPr>
+        <w:t>1</w:t>
+      </w:r>
+      <w:r>
+        <w:rPr>
+          <w:rFonts w:ascii="Consolas" w:hAnsi="Consolas" w:cs="Consolas"/>
+          <w:szCs w:val="22"/>
+          <w:vertAlign w:val="superscript"/>
+        </w:rPr>
+        <w:t>st</w:t>
+      </w:r>
+      <w:r>
+        <w:rPr>
+          <w:rFonts w:ascii="Consolas" w:hAnsi="Consolas" w:cs="Consolas"/>
+          <w:szCs w:val="22"/>
+        </w:rPr>
+        <w:t>-2</w:t>
+      </w:r>
+      <w:r>
+        <w:rPr>
+          <w:rFonts w:ascii="Consolas" w:hAnsi="Consolas" w:cs="Consolas"/>
+          <w:szCs w:val="22"/>
+          <w:vertAlign w:val="superscript"/>
+        </w:rPr>
+        <w:t>nd</w:t>
+      </w:r>
+      <w:r>
+        <w:rPr>
+          <w:rFonts w:ascii="Consolas" w:hAnsi="Consolas" w:cs="Consolas"/>
+          <w:szCs w:val="22"/>
+        </w:rPr>
+        <w:t xml:space="preserve"> characters represent hour of opening time</w:t>
+      </w:r>
+    </w:p>
+    <w:p>
+      <w:pPr>
+        <w:rPr>
+          <w:rFonts w:ascii="Consolas" w:hAnsi="Consolas" w:cs="Consolas"/>
+          <w:szCs w:val="22"/>
+        </w:rPr>
+      </w:pPr>
+      <w:r>
+        <w:rPr>
+          <w:rFonts w:ascii="Consolas" w:hAnsi="Consolas" w:cs="Consolas"/>
+          <w:szCs w:val="22"/>
+        </w:rPr>
+        <w:t>3</w:t>
+      </w:r>
+      <w:r>
+        <w:rPr>
+          <w:rFonts w:ascii="Consolas" w:hAnsi="Consolas" w:cs="Consolas"/>
+          <w:szCs w:val="22"/>
+          <w:vertAlign w:val="superscript"/>
+        </w:rPr>
+        <w:t>rd</w:t>
+      </w:r>
+      <w:r>
+        <w:rPr>
+          <w:rFonts w:ascii="Consolas" w:hAnsi="Consolas" w:cs="Consolas"/>
+          <w:szCs w:val="22"/>
+        </w:rPr>
+        <w:t>-4</w:t>
+      </w:r>
+      <w:r>
+        <w:rPr>
+          <w:rFonts w:ascii="Consolas" w:hAnsi="Consolas" w:cs="Consolas"/>
+          <w:szCs w:val="22"/>
+          <w:vertAlign w:val="superscript"/>
+        </w:rPr>
+        <w:t>th</w:t>
+      </w:r>
+      <w:r>
+        <w:rPr>
+          <w:rFonts w:ascii="Consolas" w:hAnsi="Consolas" w:cs="Consolas"/>
+          <w:szCs w:val="22"/>
+        </w:rPr>
+        <w:t xml:space="preserve"> characters represent minute of opening time</w:t>
+      </w:r>
+    </w:p>
+    <w:p>
+      <w:pPr>
+        <w:rPr>
+          <w:rFonts w:ascii="Consolas" w:hAnsi="Consolas" w:cs="Consolas"/>
+          <w:szCs w:val="22"/>
+        </w:rPr>
+      </w:pPr>
+      <w:r>
+        <w:rPr>
+          <w:rFonts w:ascii="Consolas" w:hAnsi="Consolas" w:cs="Consolas"/>
+          <w:szCs w:val="22"/>
+        </w:rPr>
+        <w:t>5</w:t>
+      </w:r>
+      <w:r>
+        <w:rPr>
+          <w:rFonts w:ascii="Consolas" w:hAnsi="Consolas" w:cs="Consolas"/>
+          <w:szCs w:val="22"/>
+          <w:vertAlign w:val="superscript"/>
+        </w:rPr>
+        <w:t>th</w:t>
+      </w:r>
+      <w:r>
+        <w:rPr>
+          <w:rFonts w:ascii="Consolas" w:hAnsi="Consolas" w:cs="Consolas"/>
+          <w:szCs w:val="22"/>
+        </w:rPr>
+        <w:t>-6</w:t>
+      </w:r>
+      <w:r>
+        <w:rPr>
+          <w:rFonts w:ascii="Consolas" w:hAnsi="Consolas" w:cs="Consolas"/>
+          <w:szCs w:val="22"/>
+          <w:vertAlign w:val="superscript"/>
+        </w:rPr>
+        <w:t>th</w:t>
+      </w:r>
+      <w:r>
+        <w:rPr>
+          <w:rFonts w:ascii="Consolas" w:hAnsi="Consolas" w:cs="Consolas"/>
+          <w:szCs w:val="22"/>
+        </w:rPr>
+        <w:t xml:space="preserve"> characters represent hour of opening time</w:t>
+      </w:r>
+    </w:p>
+    <w:p>
+      <w:pPr>
+        <w:rPr>
+          <w:rFonts w:ascii="Consolas" w:hAnsi="Consolas" w:cs="Consolas"/>
+          <w:szCs w:val="22"/>
+        </w:rPr>
+      </w:pPr>
+      <w:r>
+        <w:rPr>
+          <w:rFonts w:ascii="Consolas" w:hAnsi="Consolas" w:cs="Consolas"/>
+          <w:szCs w:val="22"/>
+        </w:rPr>
+        <w:t>7</w:t>
+      </w:r>
+      <w:r>
+        <w:rPr>
+          <w:rFonts w:ascii="Consolas" w:hAnsi="Consolas" w:cs="Consolas"/>
+          <w:szCs w:val="22"/>
+          <w:vertAlign w:val="superscript"/>
+        </w:rPr>
+        <w:t>th</w:t>
+      </w:r>
+      <w:r>
+        <w:rPr>
+          <w:rFonts w:ascii="Consolas" w:hAnsi="Consolas" w:cs="Consolas"/>
+          <w:szCs w:val="22"/>
+        </w:rPr>
+        <w:t>-8</w:t>
+      </w:r>
+      <w:r>
+        <w:rPr>
+          <w:rFonts w:ascii="Consolas" w:hAnsi="Consolas" w:cs="Consolas"/>
+          <w:szCs w:val="22"/>
+          <w:vertAlign w:val="superscript"/>
+        </w:rPr>
+        <w:t>th</w:t>
+      </w:r>
+      <w:r>
+        <w:rPr>
+          <w:rFonts w:ascii="Consolas" w:hAnsi="Consolas" w:cs="Consolas"/>
+          <w:szCs w:val="22"/>
+        </w:rPr>
+        <w:t xml:space="preserve"> characters represent minute of opening time</w:t>
+      </w:r>
+    </w:p>
+    <w:p>
+      <w:pPr>
+        <w:rPr>
+          <w:rFonts w:ascii="Consolas" w:hAnsi="Consolas" w:cs="Consolas"/>
+          <w:szCs w:val="22"/>
+        </w:rPr>
+      </w:pPr>
+      <w:r>
+        <w:rPr>
+          <w:rFonts w:ascii="Consolas" w:hAnsi="Consolas" w:cs="Consolas"/>
+          <w:szCs w:val="22"/>
+        </w:rPr>
+        <w:t>For example, restaurant open at 8.00-16.00 can be represented by 08001600</w:t>
+      </w:r>
+    </w:p>
+    <w:p>
+      <w:pPr>
+        <w:rPr>
+          <w:rFonts w:ascii="Consolas" w:hAnsi="Consolas"/>
+          <w:szCs w:val="22"/>
+        </w:rPr>
+      </w:pPr>
+    </w:p>
+    <w:p>
+      <w:pPr>
+        <w:rPr>
+          <w:rFonts w:ascii="Consolas" w:hAnsi="Consolas"/>
+          <w:szCs w:val="22"/>
+        </w:rPr>
+      </w:pPr>
+    </w:p>
+    <w:p>
+      <w:pPr>
+        <w:rPr>
+          <w:rFonts w:ascii="Consolas" w:hAnsi="Consolas"/>
+          <w:b/>
+          <w:bCs/>
+          <w:szCs w:val="22"/>
+        </w:rPr>
+      </w:pPr>
+      <w:proofErr w:type="spellStart"/>
+      <w:r>
+        <w:rPr>
+          <w:rFonts w:ascii="Consolas" w:hAnsi="Consolas"/>
+          <w:b/>
+          <w:bCs/>
+          <w:szCs w:val="22"/>
+        </w:rPr>
+        <w:lastRenderedPageBreak/>
+        <w:t>CommandInput</w:t>
+      </w:r>
+      <w:proofErr w:type="spellEnd"/>
+    </w:p>
+    <w:p>
+      <w:pPr>
+        <w:rPr>
+          <w:rFonts w:ascii="Consolas" w:hAnsi="Consolas" w:cs="Consolas"/>
+          <w:szCs w:val="22"/>
+        </w:rPr>
+      </w:pPr>
+      <w:r>
+        <w:rPr>
+          <w:rFonts w:ascii="Consolas" w:hAnsi="Consolas" w:cs="Consolas"/>
+          <w:szCs w:val="22"/>
+        </w:rPr>
+        <w:t>latitude: Double – latitude of input</w:t>
+      </w:r>
+    </w:p>
+    <w:p>
+      <w:pPr>
+        <w:rPr>
+          <w:rFonts w:ascii="Consolas" w:hAnsi="Consolas" w:cs="Consolas"/>
+          <w:szCs w:val="22"/>
+        </w:rPr>
+      </w:pPr>
+      <w:r>
+        <w:rPr>
+          <w:rFonts w:ascii="Consolas" w:hAnsi="Consolas" w:cs="Consolas"/>
+          <w:szCs w:val="22"/>
+        </w:rPr>
+        <w:t>longitude: Double – longitude of input</w:t>
+      </w:r>
+    </w:p>
+    <w:p>
+      <w:pPr>
+        <w:rPr>
+          <w:rFonts w:ascii="Consolas" w:hAnsi="Consolas" w:cs="Consolas"/>
+          <w:szCs w:val="22"/>
+        </w:rPr>
+      </w:pPr>
+      <w:r>
+        <w:rPr>
+          <w:rFonts w:ascii="Consolas" w:hAnsi="Consolas" w:cs="Consolas"/>
+          <w:szCs w:val="22"/>
+        </w:rPr>
+        <w:t>radius: Double – radius from latitude and longitude point represent in kilometer unit</w:t>
+      </w:r>
+    </w:p>
+    <w:p>
+      <w:pPr>
+        <w:rPr>
+          <w:rFonts w:ascii="Consolas" w:hAnsi="Consolas" w:cs="Consolas"/>
+          <w:szCs w:val="22"/>
+        </w:rPr>
+      </w:pPr>
+      <w:r>
+        <w:rPr>
+          <w:rFonts w:ascii="Consolas" w:hAnsi="Consolas" w:cs="Consolas"/>
+          <w:szCs w:val="22"/>
+        </w:rPr>
+        <w:t>daytime: String – string that represent day of the weed and time of input. The string contains 5 characters which</w:t>
+      </w:r>
+    </w:p>
+    <w:p>
+      <w:pPr>
+        <w:rPr>
+          <w:rFonts w:ascii="Consolas" w:hAnsi="Consolas" w:cs="Consolas"/>
+          <w:szCs w:val="22"/>
+        </w:rPr>
+      </w:pPr>
+      <w:r>
+        <w:rPr>
+          <w:rFonts w:ascii="Consolas" w:hAnsi="Consolas" w:cs="Consolas"/>
+          <w:szCs w:val="22"/>
+        </w:rPr>
+        <w:t>1</w:t>
+      </w:r>
+      <w:r>
+        <w:rPr>
+          <w:rFonts w:ascii="Consolas" w:hAnsi="Consolas" w:cs="Consolas"/>
+          <w:szCs w:val="22"/>
+          <w:vertAlign w:val="superscript"/>
+        </w:rPr>
+        <w:t>st</w:t>
+      </w:r>
+      <w:r>
+        <w:rPr>
+          <w:rFonts w:ascii="Consolas" w:hAnsi="Consolas" w:cs="Consolas"/>
+          <w:szCs w:val="22"/>
+        </w:rPr>
+        <w:t xml:space="preserve"> character represents day of the week</w:t>
+      </w:r>
+    </w:p>
+    <w:p>
+      <w:pPr>
+        <w:rPr>
+          <w:rFonts w:ascii="Consolas" w:hAnsi="Consolas" w:cs="Consolas"/>
+          <w:szCs w:val="22"/>
+        </w:rPr>
+      </w:pPr>
+      <w:r>
+        <w:rPr>
+          <w:rFonts w:ascii="Consolas" w:hAnsi="Consolas" w:cs="Consolas"/>
+          <w:szCs w:val="22"/>
+        </w:rPr>
+        <w:t>Monday = 0</w:t>
+      </w:r>
+    </w:p>
+    <w:p>
+      <w:pPr>
+        <w:rPr>
+          <w:rFonts w:ascii="Consolas" w:hAnsi="Consolas" w:cs="Consolas"/>
+          <w:szCs w:val="22"/>
+        </w:rPr>
+      </w:pPr>
+      <w:r>
+        <w:rPr>
+          <w:rFonts w:ascii="Consolas" w:hAnsi="Consolas" w:cs="Consolas"/>
+          <w:szCs w:val="22"/>
+        </w:rPr>
+        <w:t>Tuesday = 1</w:t>
+      </w:r>
+    </w:p>
+    <w:p>
+      <w:pPr>
+        <w:rPr>
+          <w:rFonts w:ascii="Consolas" w:hAnsi="Consolas" w:cs="Consolas"/>
+          <w:szCs w:val="22"/>
+        </w:rPr>
+      </w:pPr>
+      <w:r>
+        <w:rPr>
+          <w:rFonts w:ascii="Consolas" w:hAnsi="Consolas" w:cs="Consolas"/>
+          <w:szCs w:val="22"/>
+        </w:rPr>
+        <w:t>Wednesday = 2</w:t>
+      </w:r>
+    </w:p>
+    <w:p>
+      <w:pPr>
+        <w:rPr>
+          <w:rFonts w:ascii="Consolas" w:hAnsi="Consolas" w:cs="Consolas"/>
+          <w:szCs w:val="22"/>
+        </w:rPr>
+      </w:pPr>
+      <w:r>
+        <w:rPr>
+          <w:rFonts w:ascii="Consolas" w:hAnsi="Consolas" w:cs="Consolas"/>
+          <w:szCs w:val="22"/>
+        </w:rPr>
+        <w:t>Thursday = 3</w:t>
+      </w:r>
+    </w:p>
+    <w:p>
+      <w:pPr>
+        <w:rPr>
+          <w:rFonts w:ascii="Consolas" w:hAnsi="Consolas" w:cs="Consolas"/>
+          <w:szCs w:val="22"/>
+        </w:rPr>
+      </w:pPr>
+      <w:r>
+        <w:rPr>
+          <w:rFonts w:ascii="Consolas" w:hAnsi="Consolas" w:cs="Consolas"/>
+          <w:szCs w:val="22"/>
+        </w:rPr>
+        <w:t>Friday = 4</w:t>
+      </w:r>
+    </w:p>
+    <w:p>
+      <w:pPr>
+        <w:rPr>
+          <w:rFonts w:ascii="Consolas" w:hAnsi="Consolas" w:cs="Consolas"/>
+          <w:szCs w:val="22"/>
+        </w:rPr>
+      </w:pPr>
+      <w:r>
+        <w:rPr>
+          <w:rFonts w:ascii="Consolas" w:hAnsi="Consolas" w:cs="Consolas"/>
+          <w:szCs w:val="22"/>
+        </w:rPr>
+        <w:t>Saturday = 5</w:t>
+      </w:r>
+    </w:p>
+    <w:p>
+      <w:pPr>
+        <w:rPr>
+          <w:rFonts w:ascii="Consolas" w:hAnsi="Consolas" w:cs="Consolas"/>
+          <w:szCs w:val="22"/>
+        </w:rPr>
+      </w:pPr>
+      <w:r>
+        <w:rPr>
+          <w:rFonts w:ascii="Consolas" w:hAnsi="Consolas" w:cs="Consolas"/>
+          <w:szCs w:val="22"/>
+        </w:rPr>
+        <w:t>Sunday = 6</w:t>
+      </w:r>
+    </w:p>
+    <w:p>
+      <w:pPr>
+        <w:rPr>
+          <w:rFonts w:ascii="Consolas" w:hAnsi="Consolas" w:cs="Consolas"/>
+          <w:szCs w:val="22"/>
+        </w:rPr>
+      </w:pPr>
+      <w:r>
+        <w:rPr>
+          <w:rFonts w:ascii="Consolas" w:hAnsi="Consolas" w:cs="Consolas"/>
+          <w:szCs w:val="22"/>
+        </w:rPr>
+        <w:t>2</w:t>
+      </w:r>
+      <w:r>
+        <w:rPr>
+          <w:rFonts w:ascii="Consolas" w:hAnsi="Consolas" w:cs="Consolas"/>
+          <w:szCs w:val="22"/>
+          <w:vertAlign w:val="superscript"/>
+        </w:rPr>
+        <w:t>nd</w:t>
+      </w:r>
+      <w:r>
+        <w:rPr>
+          <w:rFonts w:ascii="Consolas" w:hAnsi="Consolas" w:cs="Consolas"/>
+          <w:szCs w:val="22"/>
+        </w:rPr>
+        <w:t>-3</w:t>
+      </w:r>
+      <w:r>
+        <w:rPr>
+          <w:rFonts w:ascii="Consolas" w:hAnsi="Consolas" w:cs="Consolas"/>
+          <w:szCs w:val="22"/>
+          <w:vertAlign w:val="superscript"/>
+        </w:rPr>
+        <w:t>rd</w:t>
+      </w:r>
+      <w:r>
+        <w:rPr>
+          <w:rFonts w:ascii="Consolas" w:hAnsi="Consolas" w:cs="Consolas"/>
+          <w:szCs w:val="22"/>
+        </w:rPr>
+        <w:t xml:space="preserve"> characters represent hour</w:t>
+      </w:r>
+    </w:p>
+    <w:p>
+      <w:pPr>
+        <w:rPr>
+          <w:rFonts w:ascii="Consolas" w:hAnsi="Consolas" w:cs="Consolas"/>
+          <w:szCs w:val="22"/>
+        </w:rPr>
+      </w:pPr>
+      <w:r>
+        <w:rPr>
+          <w:rFonts w:ascii="Consolas" w:hAnsi="Consolas" w:cs="Consolas"/>
+          <w:szCs w:val="22"/>
+        </w:rPr>
+        <w:t>4</w:t>
+      </w:r>
+      <w:r>
+        <w:rPr>
+          <w:rFonts w:ascii="Consolas" w:hAnsi="Consolas" w:cs="Consolas"/>
+          <w:szCs w:val="22"/>
+          <w:vertAlign w:val="superscript"/>
+        </w:rPr>
+        <w:t>th</w:t>
+      </w:r>
+      <w:r>
+        <w:rPr>
+          <w:rFonts w:ascii="Consolas" w:hAnsi="Consolas" w:cs="Consolas"/>
+          <w:szCs w:val="22"/>
+        </w:rPr>
+        <w:t>-5</w:t>
+      </w:r>
+      <w:r>
+        <w:rPr>
+          <w:rFonts w:ascii="Consolas" w:hAnsi="Consolas" w:cs="Consolas"/>
+          <w:szCs w:val="22"/>
+          <w:vertAlign w:val="superscript"/>
+        </w:rPr>
+        <w:t>th</w:t>
+      </w:r>
+      <w:r>
+        <w:rPr>
+          <w:rFonts w:ascii="Consolas" w:hAnsi="Consolas" w:cs="Consolas"/>
+          <w:szCs w:val="22"/>
+        </w:rPr>
+        <w:t xml:space="preserve"> characters represent hour</w:t>
+      </w:r>
+    </w:p>
+    <w:p>
+      <w:pPr>
+        <w:rPr>
+          <w:rFonts w:ascii="Consolas" w:hAnsi="Consolas" w:cs="Consolas"/>
+          <w:szCs w:val="22"/>
+        </w:rPr>
+      </w:pPr>
+      <w:r>
+        <w:rPr>
+          <w:rFonts w:ascii="Consolas" w:hAnsi="Consolas" w:cs="Consolas"/>
+          <w:szCs w:val="22"/>
+        </w:rPr>
+        <w:t>For example, Saturday 15.30 can be represented by 51530</w:t>
+      </w:r>
+    </w:p>
+    <w:p>
+      <w:pPr>
+        <w:rPr>
+          <w:rFonts w:ascii="Consolas" w:hAnsi="Consolas" w:cs="Consolas"/>
+          <w:szCs w:val="22"/>
+        </w:rPr>
+      </w:pPr>
+      <w:proofErr w:type="gramStart"/>
+      <w:r>
+        <w:rPr>
+          <w:rFonts w:ascii="Consolas" w:hAnsi="Consolas" w:cs="Consolas"/>
+          <w:szCs w:val="22"/>
+        </w:rPr>
+        <w:t>name</w:t>
+      </w:r>
+      <w:proofErr w:type="gramEnd"/>
+      <w:r>
+        <w:rPr>
+          <w:rFonts w:ascii="Consolas" w:hAnsi="Consolas" w:cs="Consolas"/>
+          <w:szCs w:val="22"/>
+        </w:rPr>
+        <w:t>: String – name of the input restaurant</w:t>
+      </w:r>
+    </w:p>
+    <w:p>
+      <w:pPr>
+        <w:rPr>
+          <w:rFonts w:ascii="Consolas" w:hAnsi="Consolas" w:cs="Consolas"/>
+          <w:szCs w:val="22"/>
+        </w:rPr>
+      </w:pPr>
+      <w:proofErr w:type="gramStart"/>
+      <w:r>
+        <w:rPr>
+          <w:rFonts w:ascii="Consolas" w:hAnsi="Consolas" w:cs="Consolas"/>
+          <w:szCs w:val="22"/>
+        </w:rPr>
+        <w:t>description</w:t>
+      </w:r>
+      <w:proofErr w:type="gramEnd"/>
+      <w:r>
+        <w:rPr>
+          <w:rFonts w:ascii="Consolas" w:hAnsi="Consolas" w:cs="Consolas"/>
+          <w:szCs w:val="22"/>
+        </w:rPr>
+        <w:t>: String – description of the input restaurant</w:t>
+      </w:r>
+    </w:p>
+    <w:p>
+      <w:pPr>
+        <w:rPr>
+          <w:rFonts w:ascii="Consolas" w:hAnsi="Consolas" w:cs="Consolas"/>
+          <w:szCs w:val="22"/>
+        </w:rPr>
+      </w:pPr>
+    </w:p>
+    <w:p>
+      <w:pPr>
+        <w:rPr>
+          <w:rFonts w:ascii="Consolas" w:hAnsi="Consolas" w:cs="Consolas"/>
+          <w:szCs w:val="22"/>
+        </w:rPr>
+      </w:pPr>
+    </w:p>
+    <w:p>
+      <w:pPr>
+        <w:rPr>
+          <w:rFonts w:ascii="Consolas" w:hAnsi="Consolas" w:cs="Consolas"/>
+          <w:szCs w:val="22"/>
+        </w:rPr>
+      </w:pPr>
+    </w:p>
+    <w:p>
+      <w:pPr>
+        <w:rPr>
+          <w:rFonts w:ascii="Consolas" w:hAnsi="Consolas" w:cs="Consolas"/>
+          <w:szCs w:val="22"/>
+        </w:rPr>
+      </w:pPr>
+    </w:p>
+    <w:p>
+      <w:pPr>
+        <w:rPr>
+          <w:rFonts w:ascii="Consolas" w:hAnsi="Consolas" w:cs="Consolas"/>
+          <w:szCs w:val="22"/>
+        </w:rPr>
+      </w:pPr>
+    </w:p>
+    <w:p>
+      <w:pPr>
+        <w:rPr>
+          <w:rFonts w:ascii="Consolas" w:hAnsi="Consolas" w:cs="Consolas"/>
+          <w:szCs w:val="22"/>
+        </w:rPr>
+      </w:pPr>
+    </w:p>
+    <w:p>
+      <w:pPr>
+        <w:rPr>
+          <w:rFonts w:ascii="Consolas" w:hAnsi="Consolas" w:cs="Consolas"/>
+          <w:szCs w:val="22"/>
+        </w:rPr>
+      </w:pPr>
+    </w:p>
+    <w:p>
+      <w:pPr>
+        <w:rPr>
+          <w:rFonts w:ascii="Consolas" w:hAnsi="Consolas" w:cs="Consolas"/>
+          <w:szCs w:val="22"/>
+        </w:rPr>
+      </w:pPr>
+    </w:p>
+    <w:p>
+      <w:pPr>
+        <w:rPr>
+          <w:rFonts w:ascii="Consolas" w:hAnsi="Consolas" w:cs="Consolas"/>
+          <w:szCs w:val="22"/>
+        </w:rPr>
+      </w:pPr>
+    </w:p>
+    <w:p>
+      <w:pPr>
+        <w:rPr>
+          <w:rFonts w:ascii="Consolas" w:hAnsi="Consolas"/>
+          <w:b/>
+          <w:bCs/>
+          <w:sz w:val="24"/>
+          <w:szCs w:val="24"/>
+        </w:rPr>
+      </w:pPr>
+      <w:r>
+        <w:rPr>
+          <w:rFonts w:ascii="Consolas" w:hAnsi="Consolas"/>
+          <w:b/>
+          <w:bCs/>
+          <w:sz w:val="24"/>
+          <w:szCs w:val="24"/>
+        </w:rPr>
+        <w:lastRenderedPageBreak/>
+        <w:t>Services</w:t>
+      </w:r>
     </w:p>
     <w:tbl>
       <w:tblPr>
@@ -231,13 +1345,7 @@
               <w:rPr>
                 <w:rFonts w:ascii="Consolas" w:hAnsi="Consolas" w:cs="Consolas"/>
               </w:rPr>
-              <w:t>Success Response</w:t>
-            </w:r>
-            <w:r>
-              <w:rPr>
-                <w:rFonts w:ascii="Consolas" w:hAnsi="Consolas" w:cs="Consolas"/>
-              </w:rPr>
-              <w:t>:</w:t>
+              <w:t>Success Response:</w:t>
             </w:r>
           </w:p>
           <w:p>
@@ -280,7 +1388,7 @@
                 <w:sz w:val="18"/>
                 <w:szCs w:val="22"/>
               </w:rPr>
-              <w:t xml:space="preserve"> [{</w:t>
+              <w:t>[{</w:t>
             </w:r>
           </w:p>
           <w:p>
@@ -1881,6 +2989,20 @@
         </w:rPr>
       </w:pPr>
     </w:p>
+    <w:p>
+      <w:pPr>
+        <w:rPr>
+          <w:rFonts w:ascii="Consolas" w:hAnsi="Consolas" w:cs="Consolas"/>
+        </w:rPr>
+      </w:pPr>
+    </w:p>
+    <w:p>
+      <w:pPr>
+        <w:rPr>
+          <w:rFonts w:ascii="Consolas" w:hAnsi="Consolas" w:cs="Consolas"/>
+        </w:rPr>
+      </w:pPr>
+    </w:p>
     <w:tbl>
       <w:tblPr>
         <w:tblStyle w:val="a3"/>
@@ -3221,9 +4343,10 @@
           <w:p>
             <w:pPr>
               <w:rPr>
-                <w:rFonts w:ascii="Consolas" w:hAnsi="Consolas" w:cs="Consolas"/>
-                <w:sz w:val="18"/>
-                <w:szCs w:val="22"/>
+                <w:rFonts w:ascii="Consolas" w:hAnsi="Consolas"/>
+                <w:sz w:val="18"/>
+                <w:szCs w:val="22"/>
+                <w:cs/>
               </w:rPr>
             </w:pPr>
             <w:r>
@@ -3355,8 +4478,6 @@
               </w:rPr>
               <w:t xml:space="preserve">    ],</w:t>
             </w:r>
-            <w:bookmarkStart w:id="0" w:name="_GoBack"/>
-            <w:bookmarkEnd w:id="0"/>
           </w:p>
           <w:p>
             <w:pPr>
@@ -4514,7 +5635,19 @@
               <w:rPr>
                 <w:rFonts w:ascii="Consolas" w:hAnsi="Consolas" w:cs="Consolas"/>
               </w:rPr>
-              <w:t>URL: /search</w:t>
+              <w:t xml:space="preserve">URL: </w:t>
+            </w:r>
+            <w:r>
+              <w:rPr>
+                <w:rFonts w:ascii="Consolas" w:hAnsi="Consolas" w:cs="Consolas"/>
+              </w:rPr>
+              <w:t>/restaurant</w:t>
+            </w:r>
+            <w:r>
+              <w:rPr>
+                <w:rFonts w:ascii="Consolas" w:hAnsi="Consolas" w:cs="Consolas"/>
+              </w:rPr>
+              <w:t>/search</w:t>
             </w:r>
           </w:p>
           <w:p>
@@ -5499,7 +6632,19 @@
               <w:rPr>
                 <w:rFonts w:ascii="Consolas" w:hAnsi="Consolas" w:cs="Consolas"/>
               </w:rPr>
-              <w:t>URL: /</w:t>
+              <w:t xml:space="preserve">URL: </w:t>
+            </w:r>
+            <w:r>
+              <w:rPr>
+                <w:rFonts w:ascii="Consolas" w:hAnsi="Consolas" w:cs="Consolas"/>
+              </w:rPr>
+              <w:t>/restaurant</w:t>
+            </w:r>
+            <w:r>
+              <w:rPr>
+                <w:rFonts w:ascii="Consolas" w:hAnsi="Consolas" w:cs="Consolas"/>
+              </w:rPr>
+              <w:t>/</w:t>
             </w:r>
             <w:proofErr w:type="spellStart"/>
             <w:r>
@@ -6492,7 +7637,19 @@
               <w:rPr>
                 <w:rFonts w:ascii="Consolas" w:hAnsi="Consolas" w:cs="Consolas"/>
               </w:rPr>
-              <w:t>URL: /</w:t>
+              <w:t xml:space="preserve">URL: </w:t>
+            </w:r>
+            <w:r>
+              <w:rPr>
+                <w:rFonts w:ascii="Consolas" w:hAnsi="Consolas" w:cs="Consolas"/>
+              </w:rPr>
+              <w:t>/restaurant</w:t>
+            </w:r>
+            <w:r>
+              <w:rPr>
+                <w:rFonts w:ascii="Consolas" w:hAnsi="Consolas" w:cs="Consolas"/>
+              </w:rPr>
+              <w:t>/</w:t>
             </w:r>
             <w:proofErr w:type="spellStart"/>
             <w:r>
@@ -6659,7 +7816,7 @@
                 <w:szCs w:val="22"/>
               </w:rPr>
               <w:tab/>
-              <w:t>"radius":0.5,</w:t>
+              <w:t>"radius":0.5</w:t>
             </w:r>
           </w:p>
           <w:p>
@@ -7317,48 +8474,24 @@
                 <w:sz w:val="18"/>
                 <w:szCs w:val="22"/>
               </w:rPr>
-              <w:t xml:space="preserve">    "latitude": 18.</w:t>
-            </w:r>
-            <w:r>
-              <w:rPr>
-                <w:rFonts w:ascii="Consolas" w:hAnsi="Consolas" w:cs="Consolas"/>
-                <w:sz w:val="18"/>
-                <w:szCs w:val="22"/>
-              </w:rPr>
-              <w:t>791308</w:t>
-            </w:r>
-            <w:r>
-              <w:rPr>
-                <w:rFonts w:ascii="Consolas" w:hAnsi="Consolas" w:cs="Consolas"/>
-                <w:sz w:val="18"/>
-                <w:szCs w:val="22"/>
-              </w:rPr>
-              <w:t>,</w:t>
-            </w:r>
-          </w:p>
-          <w:p>
-            <w:pPr>
-              <w:rPr>
-                <w:rFonts w:ascii="Consolas" w:hAnsi="Consolas" w:cs="Consolas"/>
-                <w:sz w:val="18"/>
-                <w:szCs w:val="22"/>
-              </w:rPr>
-            </w:pPr>
-            <w:r>
-              <w:rPr>
-                <w:rFonts w:ascii="Consolas" w:hAnsi="Consolas" w:cs="Consolas"/>
-                <w:sz w:val="18"/>
-                <w:szCs w:val="22"/>
-              </w:rPr>
-              <w:t xml:space="preserve">    "longitude": </w:t>
-            </w:r>
-            <w:r>
-              <w:rPr>
-                <w:rFonts w:ascii="Consolas" w:hAnsi="Consolas" w:cs="Consolas"/>
-                <w:sz w:val="18"/>
-                <w:szCs w:val="22"/>
-              </w:rPr>
-              <w:t>98.950719</w:t>
+              <w:t xml:space="preserve">    "latitude": 18.791308,</w:t>
+            </w:r>
+          </w:p>
+          <w:p>
+            <w:pPr>
+              <w:rPr>
+                <w:rFonts w:ascii="Consolas" w:hAnsi="Consolas" w:cs="Consolas"/>
+                <w:sz w:val="18"/>
+                <w:szCs w:val="22"/>
+              </w:rPr>
+            </w:pPr>
+            <w:r>
+              <w:rPr>
+                <w:rFonts w:ascii="Consolas" w:hAnsi="Consolas" w:cs="Consolas"/>
+                <w:sz w:val="18"/>
+                <w:szCs w:val="22"/>
+              </w:rPr>
+              <w:t xml:space="preserve">    "longitude": 98.950719</w:t>
             </w:r>
           </w:p>
           <w:p>
@@ -7504,7 +8637,19 @@
               <w:rPr>
                 <w:rFonts w:ascii="Consolas" w:hAnsi="Consolas" w:cs="Consolas"/>
               </w:rPr>
-              <w:t>URL: /</w:t>
+              <w:t xml:space="preserve">URL: </w:t>
+            </w:r>
+            <w:r>
+              <w:rPr>
+                <w:rFonts w:ascii="Consolas" w:hAnsi="Consolas" w:cs="Consolas"/>
+              </w:rPr>
+              <w:t>/restaurant</w:t>
+            </w:r>
+            <w:r>
+              <w:rPr>
+                <w:rFonts w:ascii="Consolas" w:hAnsi="Consolas" w:cs="Consolas"/>
+              </w:rPr>
+              <w:t>/</w:t>
             </w:r>
             <w:proofErr w:type="spellStart"/>
             <w:r>
@@ -7651,7 +8796,7 @@
                 <w:sz w:val="18"/>
                 <w:szCs w:val="22"/>
               </w:rPr>
-              <w:t>00",</w:t>
+              <w:t>00"</w:t>
             </w:r>
           </w:p>
           <w:p>
@@ -8475,7 +9620,19 @@
               <w:rPr>
                 <w:rFonts w:ascii="Consolas" w:hAnsi="Consolas" w:cs="Consolas"/>
               </w:rPr>
-              <w:t>URL: /</w:t>
+              <w:t xml:space="preserve">URL: </w:t>
+            </w:r>
+            <w:r>
+              <w:rPr>
+                <w:rFonts w:ascii="Consolas" w:hAnsi="Consolas" w:cs="Consolas"/>
+              </w:rPr>
+              <w:t>/restaurant</w:t>
+            </w:r>
+            <w:r>
+              <w:rPr>
+                <w:rFonts w:ascii="Consolas" w:hAnsi="Consolas" w:cs="Consolas"/>
+              </w:rPr>
+              <w:t>/</w:t>
             </w:r>
             <w:proofErr w:type="spellStart"/>
             <w:r>
@@ -8684,7 +9841,7 @@
                 <w:sz w:val="18"/>
                 <w:szCs w:val="22"/>
               </w:rPr>
-              <w:t>00",</w:t>
+              <w:t>00"</w:t>
             </w:r>
           </w:p>
           <w:p>
@@ -9454,15 +10611,7 @@
                 <w:sz w:val="24"/>
                 <w:szCs w:val="32"/>
               </w:rPr>
-              <w:t xml:space="preserve">Search by location, </w:t>
-            </w:r>
-            <w:r>
-              <w:rPr>
-                <w:rFonts w:ascii="Consolas" w:hAnsi="Consolas" w:cs="Consolas"/>
-                <w:sz w:val="24"/>
-                <w:szCs w:val="32"/>
-              </w:rPr>
-              <w:t>name and description</w:t>
+              <w:t>Search by location, name and description</w:t>
             </w:r>
           </w:p>
         </w:tc>
@@ -9495,33 +10644,39 @@
               <w:rPr>
                 <w:rFonts w:ascii="Consolas" w:hAnsi="Consolas" w:cs="Consolas"/>
               </w:rPr>
-              <w:t>D</w:t>
-            </w:r>
-            <w:r>
-              <w:rPr>
-                <w:rFonts w:ascii="Consolas" w:hAnsi="Consolas" w:cs="Consolas"/>
-              </w:rPr>
-              <w:t>escription</w:t>
-            </w:r>
-          </w:p>
-          <w:p>
-            <w:pPr>
-              <w:rPr>
-                <w:rFonts w:ascii="Consolas" w:hAnsi="Consolas" w:cs="Consolas"/>
-              </w:rPr>
-            </w:pPr>
-          </w:p>
-          <w:p>
-            <w:pPr>
-              <w:rPr>
-                <w:rFonts w:ascii="Consolas" w:hAnsi="Consolas" w:cs="Consolas"/>
-              </w:rPr>
-            </w:pPr>
-            <w:r>
-              <w:rPr>
-                <w:rFonts w:ascii="Consolas" w:hAnsi="Consolas" w:cs="Consolas"/>
-              </w:rPr>
-              <w:t>URL: /</w:t>
+              <w:t>Description</w:t>
+            </w:r>
+          </w:p>
+          <w:p>
+            <w:pPr>
+              <w:rPr>
+                <w:rFonts w:ascii="Consolas" w:hAnsi="Consolas" w:cs="Consolas"/>
+              </w:rPr>
+            </w:pPr>
+          </w:p>
+          <w:p>
+            <w:pPr>
+              <w:rPr>
+                <w:rFonts w:ascii="Consolas" w:hAnsi="Consolas" w:cs="Consolas"/>
+              </w:rPr>
+            </w:pPr>
+            <w:r>
+              <w:rPr>
+                <w:rFonts w:ascii="Consolas" w:hAnsi="Consolas" w:cs="Consolas"/>
+              </w:rPr>
+              <w:t xml:space="preserve">URL: </w:t>
+            </w:r>
+            <w:r>
+              <w:rPr>
+                <w:rFonts w:ascii="Consolas" w:hAnsi="Consolas" w:cs="Consolas"/>
+              </w:rPr>
+              <w:t>/restaurant</w:t>
+            </w:r>
+            <w:r>
+              <w:rPr>
+                <w:rFonts w:ascii="Consolas" w:hAnsi="Consolas" w:cs="Consolas"/>
+              </w:rPr>
+              <w:t>/</w:t>
             </w:r>
             <w:proofErr w:type="spellStart"/>
             <w:r>
@@ -10527,7 +11682,19 @@
               <w:rPr>
                 <w:rFonts w:ascii="Consolas" w:hAnsi="Consolas" w:cs="Consolas"/>
               </w:rPr>
-              <w:t>URL: /</w:t>
+              <w:t xml:space="preserve">URL: </w:t>
+            </w:r>
+            <w:r>
+              <w:rPr>
+                <w:rFonts w:ascii="Consolas" w:hAnsi="Consolas" w:cs="Consolas"/>
+              </w:rPr>
+              <w:t>/restaurant</w:t>
+            </w:r>
+            <w:r>
+              <w:rPr>
+                <w:rFonts w:ascii="Consolas" w:hAnsi="Consolas" w:cs="Consolas"/>
+              </w:rPr>
+              <w:t>/</w:t>
             </w:r>
             <w:proofErr w:type="spellStart"/>
             <w:r>
@@ -11267,6 +12434,8 @@
               </w:rPr>
               <w:t xml:space="preserve">      "08002000"</w:t>
             </w:r>
+            <w:bookmarkStart w:id="0" w:name="_GoBack"/>
+            <w:bookmarkEnd w:id="0"/>
           </w:p>
           <w:p>
             <w:pPr>
@@ -11537,7 +12706,19 @@
               <w:rPr>
                 <w:rFonts w:ascii="Consolas" w:hAnsi="Consolas" w:cs="Consolas"/>
               </w:rPr>
-              <w:t>URL: /</w:t>
+              <w:t xml:space="preserve">URL: </w:t>
+            </w:r>
+            <w:r>
+              <w:rPr>
+                <w:rFonts w:ascii="Consolas" w:hAnsi="Consolas" w:cs="Consolas"/>
+              </w:rPr>
+              <w:t>/restaurant</w:t>
+            </w:r>
+            <w:r>
+              <w:rPr>
+                <w:rFonts w:ascii="Consolas" w:hAnsi="Consolas" w:cs="Consolas"/>
+              </w:rPr>
+              <w:t>/</w:t>
             </w:r>
             <w:proofErr w:type="spellStart"/>
             <w:r>
@@ -11819,7 +13000,7 @@
           <w:p>
             <w:pPr>
               <w:rPr>
-                <w:rFonts w:ascii="Consolas" w:hAnsi="Consolas" w:hint="cs"/>
+                <w:rFonts w:ascii="Consolas" w:hAnsi="Consolas"/>
                 <w:cs/>
               </w:rPr>
             </w:pPr>
@@ -12433,48 +13614,24 @@
                 <w:sz w:val="18"/>
                 <w:szCs w:val="22"/>
               </w:rPr>
-              <w:t xml:space="preserve">    "latitude": </w:t>
-            </w:r>
-            <w:r>
-              <w:rPr>
-                <w:rFonts w:ascii="Consolas" w:hAnsi="Consolas" w:cs="Consolas"/>
-                <w:sz w:val="18"/>
-                <w:szCs w:val="22"/>
-              </w:rPr>
-              <w:t>18.791308</w:t>
-            </w:r>
-            <w:r>
-              <w:rPr>
-                <w:rFonts w:ascii="Consolas" w:hAnsi="Consolas" w:cs="Consolas"/>
-                <w:sz w:val="18"/>
-                <w:szCs w:val="22"/>
-              </w:rPr>
-              <w:t>,</w:t>
-            </w:r>
-          </w:p>
-          <w:p>
-            <w:pPr>
-              <w:rPr>
-                <w:rFonts w:ascii="Consolas" w:hAnsi="Consolas" w:cs="Consolas"/>
-                <w:sz w:val="18"/>
-                <w:szCs w:val="22"/>
-              </w:rPr>
-            </w:pPr>
-            <w:r>
-              <w:rPr>
-                <w:rFonts w:ascii="Consolas" w:hAnsi="Consolas" w:cs="Consolas"/>
-                <w:sz w:val="18"/>
-                <w:szCs w:val="22"/>
-              </w:rPr>
-              <w:t xml:space="preserve">    "longitude": </w:t>
-            </w:r>
-            <w:r>
-              <w:rPr>
-                <w:rFonts w:ascii="Consolas" w:hAnsi="Consolas" w:cs="Consolas"/>
-                <w:sz w:val="18"/>
-                <w:szCs w:val="22"/>
-              </w:rPr>
-              <w:t>98.950719</w:t>
+              <w:t xml:space="preserve">    "latitude": 18.791308,</w:t>
+            </w:r>
+          </w:p>
+          <w:p>
+            <w:pPr>
+              <w:rPr>
+                <w:rFonts w:ascii="Consolas" w:hAnsi="Consolas" w:cs="Consolas"/>
+                <w:sz w:val="18"/>
+                <w:szCs w:val="22"/>
+              </w:rPr>
+            </w:pPr>
+            <w:r>
+              <w:rPr>
+                <w:rFonts w:ascii="Consolas" w:hAnsi="Consolas" w:cs="Consolas"/>
+                <w:sz w:val="18"/>
+                <w:szCs w:val="22"/>
+              </w:rPr>
+              <w:t xml:space="preserve">    "longitude": 98.950719</w:t>
             </w:r>
           </w:p>
           <w:p>
@@ -12522,20 +13679,7 @@
         </w:rPr>
       </w:pPr>
     </w:p>
-    <w:p>
-      <w:pPr>
-        <w:rPr>
-          <w:rFonts w:ascii="Consolas" w:hAnsi="Consolas" w:cs="Consolas"/>
-        </w:rPr>
-      </w:pPr>
-    </w:p>
-    <w:p>
-      <w:pPr>
-        <w:rPr>
-          <w:rFonts w:ascii="Consolas" w:hAnsi="Consolas" w:cs="Consolas"/>
-        </w:rPr>
-      </w:pPr>
-    </w:p>
+    <w:p/>
     <w:sectPr>
       <w:pgSz w:w="11906" w:h="16838"/>
       <w:pgMar w:top="1440" w:right="1440" w:bottom="1440" w:left="1440" w:header="720" w:footer="720" w:gutter="0"/>
@@ -12705,6 +13849,7 @@
   <w:style w:type="paragraph" w:default="1" w:styleId="a">
     <w:name w:val="Normal"/>
     <w:qFormat/>
+    <w:rsid w:val="00C24E74"/>
   </w:style>
   <w:style w:type="character" w:default="1" w:styleId="a0">
     <w:name w:val="Default Paragraph Font"/>
@@ -12921,6 +14066,7 @@
   <w:style w:type="paragraph" w:default="1" w:styleId="a">
     <w:name w:val="Normal"/>
     <w:qFormat/>
+    <w:rsid w:val="00C24E74"/>
   </w:style>
   <w:style w:type="character" w:default="1" w:styleId="a0">
     <w:name w:val="Default Paragraph Font"/>

</xml_diff>